<commit_message>
GUI Modellierung und Entwurfsklassendiagramm fertig
</commit_message>
<xml_diff>
--- a/Entwurf/Programmentwurf.docx
+++ b/Entwurf/Programmentwurf.docx
@@ -36,14 +36,17 @@
           <w:color w:val="FF0000"/>
           <w:sz w:val="36"/>
           <w:szCs w:val="36"/>
-        </w:rPr>
-      </w:pPr>
+          <w:lang w:val="en-US"/>
+        </w:rPr>
+      </w:pPr>
+      <w:proofErr w:type="spellStart"/>
       <w:r>
         <w:rPr>
           <w:b/>
           <w:color w:val="FF0000"/>
           <w:sz w:val="36"/>
           <w:szCs w:val="36"/>
+          <w:lang w:val="en-US"/>
         </w:rPr>
         <w:t>Programmentwu</w:t>
       </w:r>
@@ -53,15 +56,18 @@
           <w:color w:val="FF0000"/>
           <w:sz w:val="36"/>
           <w:szCs w:val="36"/>
+          <w:lang w:val="en-US"/>
         </w:rPr>
         <w:t>rf</w:t>
       </w:r>
+      <w:proofErr w:type="spellEnd"/>
       <w:r>
         <w:rPr>
           <w:b/>
           <w:color w:val="FF0000"/>
           <w:sz w:val="36"/>
           <w:szCs w:val="36"/>
+          <w:lang w:val="en-US"/>
         </w:rPr>
         <w:br/>
         <w:t>TINF1</w:t>
@@ -72,6 +78,7 @@
           <w:color w:val="FF0000"/>
           <w:sz w:val="36"/>
           <w:szCs w:val="36"/>
+          <w:lang w:val="en-US"/>
         </w:rPr>
         <w:t>9</w:t>
       </w:r>
@@ -81,6 +88,7 @@
           <w:color w:val="FF0000"/>
           <w:sz w:val="36"/>
           <w:szCs w:val="36"/>
+          <w:lang w:val="en-US"/>
         </w:rPr>
         <w:t>B1</w:t>
       </w:r>
@@ -90,27 +98,31 @@
           <w:color w:val="FF0000"/>
           <w:sz w:val="36"/>
           <w:szCs w:val="36"/>
+          <w:lang w:val="en-US"/>
         </w:rPr>
         <w:br/>
-        <w:t>3.+4. Semester (20</w:t>
-      </w:r>
+      </w:r>
+      <w:proofErr w:type="gramStart"/>
       <w:r>
         <w:rPr>
           <w:b/>
           <w:color w:val="FF0000"/>
           <w:sz w:val="36"/>
           <w:szCs w:val="36"/>
-        </w:rPr>
-        <w:t>20</w:t>
-      </w:r>
+          <w:lang w:val="en-US"/>
+        </w:rPr>
+        <w:t>3.+</w:t>
+      </w:r>
+      <w:proofErr w:type="gramEnd"/>
       <w:r>
         <w:rPr>
           <w:b/>
           <w:color w:val="FF0000"/>
           <w:sz w:val="36"/>
           <w:szCs w:val="36"/>
-        </w:rPr>
-        <w:t>/20</w:t>
+          <w:lang w:val="en-US"/>
+        </w:rPr>
+        <w:t>4. Semester (20</w:t>
       </w:r>
       <w:r>
         <w:rPr>
@@ -118,8 +130,9 @@
           <w:color w:val="FF0000"/>
           <w:sz w:val="36"/>
           <w:szCs w:val="36"/>
-        </w:rPr>
-        <w:t>2</w:t>
+          <w:lang w:val="en-US"/>
+        </w:rPr>
+        <w:t>20</w:t>
       </w:r>
       <w:r>
         <w:rPr>
@@ -127,8 +140,9 @@
           <w:color w:val="FF0000"/>
           <w:sz w:val="36"/>
           <w:szCs w:val="36"/>
-        </w:rPr>
-        <w:t>1</w:t>
+          <w:lang w:val="en-US"/>
+        </w:rPr>
+        <w:t>/20</w:t>
       </w:r>
       <w:r>
         <w:rPr>
@@ -136,6 +150,27 @@
           <w:color w:val="FF0000"/>
           <w:sz w:val="36"/>
           <w:szCs w:val="36"/>
+          <w:lang w:val="en-US"/>
+        </w:rPr>
+        <w:t>2</w:t>
+      </w:r>
+      <w:r>
+        <w:rPr>
+          <w:b/>
+          <w:color w:val="FF0000"/>
+          <w:sz w:val="36"/>
+          <w:szCs w:val="36"/>
+          <w:lang w:val="en-US"/>
+        </w:rPr>
+        <w:t>1</w:t>
+      </w:r>
+      <w:r>
+        <w:rPr>
+          <w:b/>
+          <w:color w:val="FF0000"/>
+          <w:sz w:val="36"/>
+          <w:szCs w:val="36"/>
+          <w:lang w:val="en-US"/>
         </w:rPr>
         <w:t>)</w:t>
       </w:r>
@@ -12012,7 +12047,7 @@
             <v:path o:extrusionok="f" gradientshapeok="t" o:connecttype="rect"/>
             <o:lock v:ext="edit" aspectratio="t"/>
           </v:shapetype>
-          <v:shape id="_x0000_i1025" type="#_x0000_t75" style="width:468pt;height:409.1pt">
+          <v:shape id="_x0000_i1025" type="#_x0000_t75" style="width:468pt;height:409.5pt">
             <v:imagedata r:id="rId6" o:title="Use Case Diagram2"/>
           </v:shape>
         </w:pict>
@@ -12026,27 +12061,14 @@
       <w:r>
         <w:t xml:space="preserve">Abbildung </w:t>
       </w:r>
-      <w:r>
-        <w:fldChar w:fldCharType="begin"/>
-      </w:r>
-      <w:r>
-        <w:instrText xml:space="preserve"> SEQ Abbildung \* ARABIC </w:instrText>
-      </w:r>
-      <w:r>
-        <w:fldChar w:fldCharType="separate"/>
-      </w:r>
-      <w:r>
-        <w:rPr>
-          <w:noProof/>
-        </w:rPr>
-        <w:t>1</w:t>
-      </w:r>
-      <w:r>
-        <w:rPr>
-          <w:noProof/>
-        </w:rPr>
-        <w:fldChar w:fldCharType="end"/>
-      </w:r>
+      <w:fldSimple w:instr=" SEQ Abbildung \* ARABIC ">
+        <w:r>
+          <w:rPr>
+            <w:noProof/>
+          </w:rPr>
+          <w:t>1</w:t>
+        </w:r>
+      </w:fldSimple>
       <w:r>
         <w:t>:Kompaktansicht Use Cases</w:t>
       </w:r>
@@ -12271,14 +12293,27 @@
       <w:r>
         <w:t xml:space="preserve">Abbildung </w:t>
       </w:r>
-      <w:fldSimple w:instr=" SEQ Abbildung \* ARABIC ">
-        <w:r>
-          <w:rPr>
-            <w:noProof/>
-          </w:rPr>
-          <w:t>2</w:t>
-        </w:r>
-      </w:fldSimple>
+      <w:r>
+        <w:fldChar w:fldCharType="begin"/>
+      </w:r>
+      <w:r>
+        <w:instrText xml:space="preserve"> SEQ Abbildung \* ARABIC </w:instrText>
+      </w:r>
+      <w:r>
+        <w:fldChar w:fldCharType="separate"/>
+      </w:r>
+      <w:r>
+        <w:rPr>
+          <w:noProof/>
+        </w:rPr>
+        <w:t>2</w:t>
+      </w:r>
+      <w:r>
+        <w:rPr>
+          <w:noProof/>
+        </w:rPr>
+        <w:fldChar w:fldCharType="end"/>
+      </w:r>
       <w:r>
         <w:t>:</w:t>
       </w:r>
@@ -12416,27 +12451,14 @@
       <w:r>
         <w:t xml:space="preserve">Abbildung </w:t>
       </w:r>
-      <w:r>
-        <w:fldChar w:fldCharType="begin"/>
-      </w:r>
-      <w:r>
-        <w:instrText xml:space="preserve"> SEQ Abbildung \* ARABIC </w:instrText>
-      </w:r>
-      <w:r>
-        <w:fldChar w:fldCharType="separate"/>
-      </w:r>
-      <w:r>
-        <w:rPr>
-          <w:noProof/>
-        </w:rPr>
-        <w:t>3</w:t>
-      </w:r>
-      <w:r>
-        <w:rPr>
-          <w:noProof/>
-        </w:rPr>
-        <w:fldChar w:fldCharType="end"/>
-      </w:r>
+      <w:fldSimple w:instr=" SEQ Abbildung \* ARABIC ">
+        <w:r>
+          <w:rPr>
+            <w:noProof/>
+          </w:rPr>
+          <w:t>3</w:t>
+        </w:r>
+      </w:fldSimple>
       <w:r>
         <w:t>:</w:t>
       </w:r>
@@ -12647,27 +12669,14 @@
       <w:r>
         <w:t xml:space="preserve">Abbildung </w:t>
       </w:r>
-      <w:r>
-        <w:fldChar w:fldCharType="begin"/>
-      </w:r>
-      <w:r>
-        <w:instrText xml:space="preserve"> SEQ Abbildung \* ARABIC </w:instrText>
-      </w:r>
-      <w:r>
-        <w:fldChar w:fldCharType="separate"/>
-      </w:r>
-      <w:r>
-        <w:rPr>
-          <w:noProof/>
-        </w:rPr>
-        <w:t>4</w:t>
-      </w:r>
-      <w:r>
-        <w:rPr>
-          <w:noProof/>
-        </w:rPr>
-        <w:fldChar w:fldCharType="end"/>
-      </w:r>
+      <w:fldSimple w:instr=" SEQ Abbildung \* ARABIC ">
+        <w:r>
+          <w:rPr>
+            <w:noProof/>
+          </w:rPr>
+          <w:t>4</w:t>
+        </w:r>
+      </w:fldSimple>
       <w:r>
         <w:t xml:space="preserve">: Diagramm Mitarbeiter und Kontaktpersonen </w:t>
       </w:r>
@@ -13187,27 +13196,14 @@
       <w:r>
         <w:t xml:space="preserve">Abbildung </w:t>
       </w:r>
-      <w:r>
-        <w:fldChar w:fldCharType="begin"/>
-      </w:r>
-      <w:r>
-        <w:instrText xml:space="preserve"> SEQ Abbildung \* ARABIC </w:instrText>
-      </w:r>
-      <w:r>
-        <w:fldChar w:fldCharType="separate"/>
-      </w:r>
-      <w:r>
-        <w:rPr>
-          <w:noProof/>
-        </w:rPr>
-        <w:t>5</w:t>
-      </w:r>
-      <w:r>
-        <w:rPr>
-          <w:noProof/>
-        </w:rPr>
-        <w:fldChar w:fldCharType="end"/>
-      </w:r>
+      <w:fldSimple w:instr=" SEQ Abbildung \* ARABIC ">
+        <w:r>
+          <w:rPr>
+            <w:noProof/>
+          </w:rPr>
+          <w:t>5</w:t>
+        </w:r>
+      </w:fldSimple>
       <w:r>
         <w:t>: Analyse-Klassendiagramm</w:t>
       </w:r>
@@ -13711,6 +13707,9 @@
     </w:p>
     <w:p>
       <w:r>
+        <w:rPr>
+          <w:noProof/>
+        </w:rPr>
         <w:drawing>
           <wp:inline distT="0" distB="0" distL="0" distR="0" wp14:anchorId="5F8560D5" wp14:editId="2AA0FD08">
             <wp:extent cx="5760720" cy="2812415"/>
@@ -13791,8 +13790,255 @@
         <w:t>Nachdem das Event abgeschlossen ist, müssen die verwendeten Hilfsmittel wieder abgebaut werden. Mitarbeiter bauen folglich ein Hilfsmittel ab und überprüfen dann ob es noch weitere Hilfsmittel vor Ort gibt, die abgebaut werden müssen. Dies wird wiederholt, bis alle Hilfsmittel abgebaut sind. Zudem wird unterschieden, ob das abgebaute Hilfsmittel sich in einem wiederverwendbaren Zustand befindet, oder ob es entsorgt werden muss. Dementsprechend wird der Lagerzustand aktualisiert.</w:t>
       </w:r>
     </w:p>
+    <w:p>
+      <w:pPr>
+        <w:pStyle w:val="berschrift1"/>
+      </w:pPr>
+      <w:r>
+        <w:t>Entwurfsklassendiagramm</w:t>
+      </w:r>
+    </w:p>
     <w:p/>
+    <w:p>
+      <w:r>
+        <w:drawing>
+          <wp:inline distT="0" distB="0" distL="0" distR="0" wp14:anchorId="0362E9B3" wp14:editId="0AFEA876">
+            <wp:extent cx="5760720" cy="4486275"/>
+            <wp:effectExtent l="0" t="0" r="0" b="9525"/>
+            <wp:docPr id="15" name="Grafik 15"/>
+            <wp:cNvGraphicFramePr>
+              <a:graphicFrameLocks xmlns:a="http://schemas.openxmlformats.org/drawingml/2006/main" noChangeAspect="1"/>
+            </wp:cNvGraphicFramePr>
+            <a:graphic xmlns:a="http://schemas.openxmlformats.org/drawingml/2006/main">
+              <a:graphicData uri="http://schemas.openxmlformats.org/drawingml/2006/picture">
+                <pic:pic xmlns:pic="http://schemas.openxmlformats.org/drawingml/2006/picture">
+                  <pic:nvPicPr>
+                    <pic:cNvPr id="1" name=""/>
+                    <pic:cNvPicPr/>
+                  </pic:nvPicPr>
+                  <pic:blipFill>
+                    <a:blip r:embed="rId23">
+                      <a:extLst>
+                        <a:ext uri="{96DAC541-7B7A-43D3-8B79-37D633B846F1}">
+                          <asvg:svgBlip xmlns:asvg="http://schemas.microsoft.com/office/drawing/2016/SVG/main" r:embed="rId24"/>
+                        </a:ext>
+                      </a:extLst>
+                    </a:blip>
+                    <a:stretch>
+                      <a:fillRect/>
+                    </a:stretch>
+                  </pic:blipFill>
+                  <pic:spPr>
+                    <a:xfrm>
+                      <a:off x="0" y="0"/>
+                      <a:ext cx="5760720" cy="4486275"/>
+                    </a:xfrm>
+                    <a:prstGeom prst="rect">
+                      <a:avLst/>
+                    </a:prstGeom>
+                  </pic:spPr>
+                </pic:pic>
+              </a:graphicData>
+            </a:graphic>
+          </wp:inline>
+        </w:drawing>
+      </w:r>
+    </w:p>
     <w:p/>
+    <w:p>
+      <w:pPr>
+        <w:pStyle w:val="berschrift1"/>
+      </w:pPr>
+      <w:r>
+        <w:t>GUI-Modellierung</w:t>
+      </w:r>
+    </w:p>
+    <w:p>
+      <w:r>
+        <w:rPr>
+          <w:noProof/>
+        </w:rPr>
+        <w:lastRenderedPageBreak/>
+        <w:drawing>
+          <wp:anchor distT="0" distB="0" distL="114300" distR="114300" simplePos="0" relativeHeight="251658240" behindDoc="0" locked="0" layoutInCell="1" allowOverlap="1" wp14:anchorId="218EC4BA" wp14:editId="461DD119">
+            <wp:simplePos x="0" y="0"/>
+            <wp:positionH relativeFrom="margin">
+              <wp:posOffset>336</wp:posOffset>
+            </wp:positionH>
+            <wp:positionV relativeFrom="paragraph">
+              <wp:posOffset>716124</wp:posOffset>
+            </wp:positionV>
+            <wp:extent cx="5760000" cy="3250800"/>
+            <wp:effectExtent l="0" t="0" r="0" b="6985"/>
+            <wp:wrapSquare wrapText="bothSides"/>
+            <wp:docPr id="10" name="Grafik 10"/>
+            <wp:cNvGraphicFramePr>
+              <a:graphicFrameLocks xmlns:a="http://schemas.openxmlformats.org/drawingml/2006/main" noChangeAspect="1"/>
+            </wp:cNvGraphicFramePr>
+            <a:graphic xmlns:a="http://schemas.openxmlformats.org/drawingml/2006/main">
+              <a:graphicData uri="http://schemas.openxmlformats.org/drawingml/2006/picture">
+                <pic:pic xmlns:pic="http://schemas.openxmlformats.org/drawingml/2006/picture">
+                  <pic:nvPicPr>
+                    <pic:cNvPr id="1" name=""/>
+                    <pic:cNvPicPr/>
+                  </pic:nvPicPr>
+                  <pic:blipFill>
+                    <a:blip r:embed="rId25">
+                      <a:extLst>
+                        <a:ext uri="{28A0092B-C50C-407E-A947-70E740481C1C}">
+                          <a14:useLocalDpi xmlns:a14="http://schemas.microsoft.com/office/drawing/2010/main" val="0"/>
+                        </a:ext>
+                      </a:extLst>
+                    </a:blip>
+                    <a:stretch>
+                      <a:fillRect/>
+                    </a:stretch>
+                  </pic:blipFill>
+                  <pic:spPr>
+                    <a:xfrm>
+                      <a:off x="0" y="0"/>
+                      <a:ext cx="5760000" cy="3250800"/>
+                    </a:xfrm>
+                    <a:prstGeom prst="rect">
+                      <a:avLst/>
+                    </a:prstGeom>
+                  </pic:spPr>
+                </pic:pic>
+              </a:graphicData>
+            </a:graphic>
+            <wp14:sizeRelH relativeFrom="margin">
+              <wp14:pctWidth>0</wp14:pctWidth>
+            </wp14:sizeRelH>
+            <wp14:sizeRelV relativeFrom="margin">
+              <wp14:pctHeight>0</wp14:pctHeight>
+            </wp14:sizeRelV>
+          </wp:anchor>
+        </w:drawing>
+      </w:r>
+      <w:r>
+        <w:t>Zur Modellierung der grafischen Benutzeroberfläche wurden 2 verschiedene Mockups erstellt. Einmal von der Event-Detailansicht und einmal von der Detailansicht eines Event-Elements.</w:t>
+      </w:r>
+    </w:p>
+    <w:p/>
+    <w:p>
+      <w:r>
+        <w:rPr>
+          <w:noProof/>
+        </w:rPr>
+        <w:drawing>
+          <wp:inline distT="0" distB="0" distL="0" distR="0" wp14:anchorId="3E5B17CF" wp14:editId="0603812C">
+            <wp:extent cx="5760720" cy="3255010"/>
+            <wp:effectExtent l="0" t="0" r="0" b="2540"/>
+            <wp:docPr id="12" name="Grafik 12"/>
+            <wp:cNvGraphicFramePr>
+              <a:graphicFrameLocks xmlns:a="http://schemas.openxmlformats.org/drawingml/2006/main" noChangeAspect="1"/>
+            </wp:cNvGraphicFramePr>
+            <a:graphic xmlns:a="http://schemas.openxmlformats.org/drawingml/2006/main">
+              <a:graphicData uri="http://schemas.openxmlformats.org/drawingml/2006/picture">
+                <pic:pic xmlns:pic="http://schemas.openxmlformats.org/drawingml/2006/picture">
+                  <pic:nvPicPr>
+                    <pic:cNvPr id="1" name=""/>
+                    <pic:cNvPicPr/>
+                  </pic:nvPicPr>
+                  <pic:blipFill>
+                    <a:blip r:embed="rId26"/>
+                    <a:stretch>
+                      <a:fillRect/>
+                    </a:stretch>
+                  </pic:blipFill>
+                  <pic:spPr>
+                    <a:xfrm>
+                      <a:off x="0" y="0"/>
+                      <a:ext cx="5760720" cy="3255010"/>
+                    </a:xfrm>
+                    <a:prstGeom prst="rect">
+                      <a:avLst/>
+                    </a:prstGeom>
+                  </pic:spPr>
+                </pic:pic>
+              </a:graphicData>
+            </a:graphic>
+          </wp:inline>
+        </w:drawing>
+      </w:r>
+    </w:p>
+    <w:p>
+      <w:r>
+        <w:t>Als Beispiel für die GUI-Modellierung wurde nun das Mockup für die Event-Detailseite gewählt.</w:t>
+      </w:r>
+    </w:p>
+    <w:p>
+      <w:pPr>
+        <w:rPr>
+          <w:noProof/>
+        </w:rPr>
+      </w:pPr>
+      <w:r>
+        <w:rPr>
+          <w:noProof/>
+        </w:rPr>
+        <w:lastRenderedPageBreak/>
+        <w:t xml:space="preserve"> </w:t>
+      </w:r>
+      <w:r>
+        <w:drawing>
+          <wp:inline distT="0" distB="0" distL="0" distR="0" wp14:anchorId="33A7C957" wp14:editId="573E7338">
+            <wp:extent cx="5760720" cy="3457575"/>
+            <wp:effectExtent l="0" t="0" r="0" b="9525"/>
+            <wp:docPr id="14" name="Grafik 14"/>
+            <wp:cNvGraphicFramePr>
+              <a:graphicFrameLocks xmlns:a="http://schemas.openxmlformats.org/drawingml/2006/main" noChangeAspect="1"/>
+            </wp:cNvGraphicFramePr>
+            <a:graphic xmlns:a="http://schemas.openxmlformats.org/drawingml/2006/main">
+              <a:graphicData uri="http://schemas.openxmlformats.org/drawingml/2006/picture">
+                <pic:pic xmlns:pic="http://schemas.openxmlformats.org/drawingml/2006/picture">
+                  <pic:nvPicPr>
+                    <pic:cNvPr id="1" name=""/>
+                    <pic:cNvPicPr/>
+                  </pic:nvPicPr>
+                  <pic:blipFill>
+                    <a:blip r:embed="rId27">
+                      <a:extLst>
+                        <a:ext uri="{96DAC541-7B7A-43D3-8B79-37D633B846F1}">
+                          <asvg:svgBlip xmlns:asvg="http://schemas.microsoft.com/office/drawing/2016/SVG/main" r:embed="rId28"/>
+                        </a:ext>
+                      </a:extLst>
+                    </a:blip>
+                    <a:stretch>
+                      <a:fillRect/>
+                    </a:stretch>
+                  </pic:blipFill>
+                  <pic:spPr>
+                    <a:xfrm>
+                      <a:off x="0" y="0"/>
+                      <a:ext cx="5760720" cy="3457575"/>
+                    </a:xfrm>
+                    <a:prstGeom prst="rect">
+                      <a:avLst/>
+                    </a:prstGeom>
+                  </pic:spPr>
+                </pic:pic>
+              </a:graphicData>
+            </a:graphic>
+          </wp:inline>
+        </w:drawing>
+      </w:r>
+    </w:p>
+    <w:p>
+      <w:pPr>
+        <w:rPr>
+          <w:noProof/>
+        </w:rPr>
+      </w:pPr>
+    </w:p>
+    <w:p>
+      <w:r>
+        <w:rPr>
+          <w:noProof/>
+        </w:rPr>
+        <w:t>Blablabla mehr Beschreibung pls hier cool danke</w:t>
+      </w:r>
+    </w:p>
     <w:p>
       <w:pPr>
         <w:pStyle w:val="berschrift1"/>

</xml_diff>